<commit_message>
Report - Nombre del planificador automático
</commit_message>
<xml_diff>
--- a/src/main/java/ar/nasa/pyp/web/LVER.docx
+++ b/src/main/java/ar/nasa/pyp/web/LVER.docx
@@ -1014,20 +1014,7 @@
                 <w:sz w:val="32"/>
                 <w:lang w:val="es-MX"/>
               </w:rPr>
-              <w:t>«$ot.semana</w:t>
-            </w:r>
-            <w:bookmarkStart w:id="1" w:name="_GoBack"/>
-            <w:bookmarkEnd w:id="1"/>
-            <w:r>
-              <w:rPr>
-                <w:rFonts w:ascii="Arial" w:hAnsi="Arial" w:cs="Arial"/>
-                <w:b/>
-                <w:bCs/>
-                <w:noProof/>
-                <w:sz w:val="32"/>
-                <w:lang w:val="es-MX"/>
-              </w:rPr>
-              <w:t>Plan»</w:t>
+              <w:t>«$ot.semanaPlan»</w:t>
             </w:r>
             <w:r>
               <w:rPr>
@@ -1250,7 +1237,7 @@
                 </w:ffData>
               </w:fldChar>
             </w:r>
-            <w:bookmarkStart w:id="2" w:name="Listadesplegable7"/>
+            <w:bookmarkStart w:id="1" w:name="Listadesplegable7"/>
             <w:r>
               <w:rPr>
                 <w:rFonts w:ascii="Arial" w:hAnsi="Arial" w:cs="Arial"/>
@@ -1286,7 +1273,7 @@
               </w:rPr>
               <w:fldChar w:fldCharType="end"/>
             </w:r>
-            <w:bookmarkEnd w:id="2"/>
+            <w:bookmarkEnd w:id="1"/>
           </w:p>
         </w:tc>
         <w:tc>
@@ -1511,7 +1498,7 @@
                 </w:ffData>
               </w:fldChar>
             </w:r>
-            <w:bookmarkStart w:id="3" w:name="Listadesplegable1"/>
+            <w:bookmarkStart w:id="2" w:name="Listadesplegable1"/>
             <w:r>
               <w:rPr>
                 <w:rFonts w:ascii="Arial" w:hAnsi="Arial" w:cs="Arial"/>
@@ -1551,7 +1538,7 @@
               </w:rPr>
               <w:fldChar w:fldCharType="end"/>
             </w:r>
-            <w:bookmarkEnd w:id="3"/>
+            <w:bookmarkEnd w:id="2"/>
           </w:p>
         </w:tc>
       </w:tr>
@@ -12976,12 +12963,8 @@
       </w:pPr>
     </w:p>
     <w:sectPr>
-      <w:headerReference w:type="even" r:id="rId7"/>
-      <w:headerReference w:type="default" r:id="rId8"/>
-      <w:footerReference w:type="even" r:id="rId9"/>
-      <w:footerReference w:type="default" r:id="rId10"/>
-      <w:headerReference w:type="first" r:id="rId11"/>
-      <w:footerReference w:type="first" r:id="rId12"/>
+      <w:headerReference w:type="default" r:id="rId7"/>
+      <w:footerReference w:type="default" r:id="rId8"/>
       <w:pgSz w:w="11906" w:h="16838"/>
       <w:pgMar w:top="1417" w:right="1701" w:bottom="1417" w:left="1701" w:header="709" w:footer="362" w:gutter="0"/>
       <w:cols w:space="720"/>
@@ -13010,16 +12993,6 @@
 </file>
 
 <file path=word/footer1.xml><?xml version="1.0" encoding="utf-8"?>
-<w:ftr xmlns:wpc="http://schemas.microsoft.com/office/word/2010/wordprocessingCanvas" xmlns:mc="http://schemas.openxmlformats.org/markup-compatibility/2006" xmlns:o="urn:schemas-microsoft-com:office:office" xmlns:r="http://schemas.openxmlformats.org/officeDocument/2006/relationships" xmlns:m="http://schemas.openxmlformats.org/officeDocument/2006/math" xmlns:v="urn:schemas-microsoft-com:vml" xmlns:wp14="http://schemas.microsoft.com/office/word/2010/wordprocessingDrawing" xmlns:wp="http://schemas.openxmlformats.org/drawingml/2006/wordprocessingDrawing" xmlns:w10="urn:schemas-microsoft-com:office:word" xmlns:w="http://schemas.openxmlformats.org/wordprocessingml/2006/main" xmlns:w14="http://schemas.microsoft.com/office/word/2010/wordml" xmlns:wpg="http://schemas.microsoft.com/office/word/2010/wordprocessingGroup" xmlns:wpi="http://schemas.microsoft.com/office/word/2010/wordprocessingInk" xmlns:wne="http://schemas.microsoft.com/office/word/2006/wordml" xmlns:wps="http://schemas.microsoft.com/office/word/2010/wordprocessingShape" mc:Ignorable="w14 wp14">
-  <w:p>
-    <w:pPr>
-      <w:pStyle w:val="Piedepgina"/>
-    </w:pPr>
-  </w:p>
-</w:ftr>
-</file>
-
-<file path=word/footer2.xml><?xml version="1.0" encoding="utf-8"?>
 <w:ftr xmlns:wpc="http://schemas.microsoft.com/office/word/2010/wordprocessingCanvas" xmlns:mc="http://schemas.openxmlformats.org/markup-compatibility/2006" xmlns:o="urn:schemas-microsoft-com:office:office" xmlns:r="http://schemas.openxmlformats.org/officeDocument/2006/relationships" xmlns:m="http://schemas.openxmlformats.org/officeDocument/2006/math" xmlns:v="urn:schemas-microsoft-com:vml" xmlns:wp14="http://schemas.microsoft.com/office/word/2010/wordprocessingDrawing" xmlns:wp="http://schemas.openxmlformats.org/drawingml/2006/wordprocessingDrawing" xmlns:w10="urn:schemas-microsoft-com:office:word" xmlns:w="http://schemas.openxmlformats.org/wordprocessingml/2006/main" xmlns:w14="http://schemas.microsoft.com/office/word/2010/wordml" xmlns:wpg="http://schemas.microsoft.com/office/word/2010/wordprocessingGroup" xmlns:wpi="http://schemas.microsoft.com/office/word/2010/wordprocessingInk" xmlns:wne="http://schemas.microsoft.com/office/word/2006/wordml" xmlns:wps="http://schemas.microsoft.com/office/word/2010/wordprocessingShape" mc:Ignorable="w14 wp14">
   <w:tbl>
     <w:tblPr>
@@ -13184,7 +13157,53 @@
               <w:szCs w:val="18"/>
               <w:lang w:val="es-MX"/>
             </w:rPr>
-            <w:t>Parodi</w:t>
+            <w:fldChar w:fldCharType="begin"/>
+          </w:r>
+          <w:r>
+            <w:rPr>
+              <w:rFonts w:ascii="Arial" w:hAnsi="Arial" w:cs="Arial"/>
+              <w:sz w:val="18"/>
+              <w:szCs w:val="18"/>
+              <w:lang w:val="es-MX"/>
+            </w:rPr>
+            <w:instrText xml:space="preserve"> MERGEFIELD  $planifica.apellido  \* MERGEFORMAT </w:instrText>
+          </w:r>
+          <w:r>
+            <w:rPr>
+              <w:rFonts w:ascii="Arial" w:hAnsi="Arial" w:cs="Arial"/>
+              <w:sz w:val="18"/>
+              <w:szCs w:val="18"/>
+              <w:lang w:val="es-MX"/>
+            </w:rPr>
+            <w:fldChar w:fldCharType="separate"/>
+          </w:r>
+          <w:r>
+            <w:rPr>
+              <w:rFonts w:ascii="Arial" w:hAnsi="Arial" w:cs="Arial"/>
+              <w:noProof/>
+              <w:sz w:val="18"/>
+              <w:szCs w:val="18"/>
+              <w:lang w:val="es-MX"/>
+            </w:rPr>
+            <w:t>«$planifica.apellido»</w:t>
+          </w:r>
+          <w:r>
+            <w:rPr>
+              <w:rFonts w:ascii="Arial" w:hAnsi="Arial" w:cs="Arial"/>
+              <w:sz w:val="18"/>
+              <w:szCs w:val="18"/>
+              <w:lang w:val="es-MX"/>
+            </w:rPr>
+            <w:fldChar w:fldCharType="end"/>
+          </w:r>
+          <w:r>
+            <w:rPr>
+              <w:rFonts w:ascii="Arial" w:hAnsi="Arial" w:cs="Arial"/>
+              <w:sz w:val="18"/>
+              <w:szCs w:val="18"/>
+              <w:lang w:val="es-MX"/>
+            </w:rPr>
+            <w:t>,</w:t>
           </w:r>
         </w:p>
         <w:p>
@@ -13205,7 +13224,44 @@
               <w:szCs w:val="18"/>
               <w:lang w:val="es-MX"/>
             </w:rPr>
-            <w:t>Marcos</w:t>
+            <w:fldChar w:fldCharType="begin"/>
+          </w:r>
+          <w:r>
+            <w:rPr>
+              <w:rFonts w:ascii="Arial" w:hAnsi="Arial" w:cs="Arial"/>
+              <w:sz w:val="18"/>
+              <w:szCs w:val="18"/>
+              <w:lang w:val="es-MX"/>
+            </w:rPr>
+            <w:instrText xml:space="preserve"> MERGEFIELD  $planifica.nombre  \* MERGEFORMAT </w:instrText>
+          </w:r>
+          <w:r>
+            <w:rPr>
+              <w:rFonts w:ascii="Arial" w:hAnsi="Arial" w:cs="Arial"/>
+              <w:sz w:val="18"/>
+              <w:szCs w:val="18"/>
+              <w:lang w:val="es-MX"/>
+            </w:rPr>
+            <w:fldChar w:fldCharType="separate"/>
+          </w:r>
+          <w:r>
+            <w:rPr>
+              <w:rFonts w:ascii="Arial" w:hAnsi="Arial" w:cs="Arial"/>
+              <w:noProof/>
+              <w:sz w:val="18"/>
+              <w:szCs w:val="18"/>
+              <w:lang w:val="es-MX"/>
+            </w:rPr>
+            <w:t>«$planifica.nombre»</w:t>
+          </w:r>
+          <w:r>
+            <w:rPr>
+              <w:rFonts w:ascii="Arial" w:hAnsi="Arial" w:cs="Arial"/>
+              <w:sz w:val="18"/>
+              <w:szCs w:val="18"/>
+              <w:lang w:val="es-MX"/>
+            </w:rPr>
+            <w:fldChar w:fldCharType="end"/>
           </w:r>
         </w:p>
       </w:tc>
@@ -13816,16 +13872,6 @@
 </w:ftr>
 </file>
 
-<file path=word/footer3.xml><?xml version="1.0" encoding="utf-8"?>
-<w:ftr xmlns:wpc="http://schemas.microsoft.com/office/word/2010/wordprocessingCanvas" xmlns:mc="http://schemas.openxmlformats.org/markup-compatibility/2006" xmlns:o="urn:schemas-microsoft-com:office:office" xmlns:r="http://schemas.openxmlformats.org/officeDocument/2006/relationships" xmlns:m="http://schemas.openxmlformats.org/officeDocument/2006/math" xmlns:v="urn:schemas-microsoft-com:vml" xmlns:wp14="http://schemas.microsoft.com/office/word/2010/wordprocessingDrawing" xmlns:wp="http://schemas.openxmlformats.org/drawingml/2006/wordprocessingDrawing" xmlns:w10="urn:schemas-microsoft-com:office:word" xmlns:w="http://schemas.openxmlformats.org/wordprocessingml/2006/main" xmlns:w14="http://schemas.microsoft.com/office/word/2010/wordml" xmlns:wpg="http://schemas.microsoft.com/office/word/2010/wordprocessingGroup" xmlns:wpi="http://schemas.microsoft.com/office/word/2010/wordprocessingInk" xmlns:wne="http://schemas.microsoft.com/office/word/2006/wordml" xmlns:wps="http://schemas.microsoft.com/office/word/2010/wordprocessingShape" mc:Ignorable="w14 wp14">
-  <w:p>
-    <w:pPr>
-      <w:pStyle w:val="Piedepgina"/>
-    </w:pPr>
-  </w:p>
-</w:ftr>
-</file>
-
 <file path=word/footnotes.xml><?xml version="1.0" encoding="utf-8"?>
 <w:footnotes xmlns:wpc="http://schemas.microsoft.com/office/word/2010/wordprocessingCanvas" xmlns:mc="http://schemas.openxmlformats.org/markup-compatibility/2006" xmlns:o="urn:schemas-microsoft-com:office:office" xmlns:r="http://schemas.openxmlformats.org/officeDocument/2006/relationships" xmlns:m="http://schemas.openxmlformats.org/officeDocument/2006/math" xmlns:v="urn:schemas-microsoft-com:vml" xmlns:wp14="http://schemas.microsoft.com/office/word/2010/wordprocessingDrawing" xmlns:wp="http://schemas.openxmlformats.org/drawingml/2006/wordprocessingDrawing" xmlns:w10="urn:schemas-microsoft-com:office:word" xmlns:w="http://schemas.openxmlformats.org/wordprocessingml/2006/main" xmlns:w14="http://schemas.microsoft.com/office/word/2010/wordml" xmlns:wpg="http://schemas.microsoft.com/office/word/2010/wordprocessingGroup" xmlns:wpi="http://schemas.microsoft.com/office/word/2010/wordprocessingInk" xmlns:wne="http://schemas.microsoft.com/office/word/2006/wordml" xmlns:wps="http://schemas.microsoft.com/office/word/2010/wordprocessingShape" mc:Ignorable="w14 wp14">
   <w:footnote w:type="separator" w:id="-1">
@@ -13846,16 +13892,6 @@
 </file>
 
 <file path=word/header1.xml><?xml version="1.0" encoding="utf-8"?>
-<w:hdr xmlns:wpc="http://schemas.microsoft.com/office/word/2010/wordprocessingCanvas" xmlns:mc="http://schemas.openxmlformats.org/markup-compatibility/2006" xmlns:o="urn:schemas-microsoft-com:office:office" xmlns:r="http://schemas.openxmlformats.org/officeDocument/2006/relationships" xmlns:m="http://schemas.openxmlformats.org/officeDocument/2006/math" xmlns:v="urn:schemas-microsoft-com:vml" xmlns:wp14="http://schemas.microsoft.com/office/word/2010/wordprocessingDrawing" xmlns:wp="http://schemas.openxmlformats.org/drawingml/2006/wordprocessingDrawing" xmlns:w10="urn:schemas-microsoft-com:office:word" xmlns:w="http://schemas.openxmlformats.org/wordprocessingml/2006/main" xmlns:w14="http://schemas.microsoft.com/office/word/2010/wordml" xmlns:wpg="http://schemas.microsoft.com/office/word/2010/wordprocessingGroup" xmlns:wpi="http://schemas.microsoft.com/office/word/2010/wordprocessingInk" xmlns:wne="http://schemas.microsoft.com/office/word/2006/wordml" xmlns:wps="http://schemas.microsoft.com/office/word/2010/wordprocessingShape" mc:Ignorable="w14 wp14">
-  <w:p>
-    <w:pPr>
-      <w:pStyle w:val="Encabezado"/>
-    </w:pPr>
-  </w:p>
-</w:hdr>
-</file>
-
-<file path=word/header2.xml><?xml version="1.0" encoding="utf-8"?>
 <w:hdr xmlns:wpc="http://schemas.microsoft.com/office/word/2010/wordprocessingCanvas" xmlns:mc="http://schemas.openxmlformats.org/markup-compatibility/2006" xmlns:o="urn:schemas-microsoft-com:office:office" xmlns:r="http://schemas.openxmlformats.org/officeDocument/2006/relationships" xmlns:m="http://schemas.openxmlformats.org/officeDocument/2006/math" xmlns:v="urn:schemas-microsoft-com:vml" xmlns:wp14="http://schemas.microsoft.com/office/word/2010/wordprocessingDrawing" xmlns:wp="http://schemas.openxmlformats.org/drawingml/2006/wordprocessingDrawing" xmlns:w10="urn:schemas-microsoft-com:office:word" xmlns:w="http://schemas.openxmlformats.org/wordprocessingml/2006/main" xmlns:w14="http://schemas.microsoft.com/office/word/2010/wordml" xmlns:wpg="http://schemas.microsoft.com/office/word/2010/wordprocessingGroup" xmlns:wpi="http://schemas.microsoft.com/office/word/2010/wordprocessingInk" xmlns:wne="http://schemas.microsoft.com/office/word/2006/wordml" xmlns:wps="http://schemas.microsoft.com/office/word/2010/wordprocessingShape" mc:Ignorable="w14 wp14">
   <w:tbl>
     <w:tblPr>
@@ -14237,16 +14273,6 @@
     <w:r>
       <w:tab/>
     </w:r>
-  </w:p>
-</w:hdr>
-</file>
-
-<file path=word/header3.xml><?xml version="1.0" encoding="utf-8"?>
-<w:hdr xmlns:wpc="http://schemas.microsoft.com/office/word/2010/wordprocessingCanvas" xmlns:mc="http://schemas.openxmlformats.org/markup-compatibility/2006" xmlns:o="urn:schemas-microsoft-com:office:office" xmlns:r="http://schemas.openxmlformats.org/officeDocument/2006/relationships" xmlns:m="http://schemas.openxmlformats.org/officeDocument/2006/math" xmlns:v="urn:schemas-microsoft-com:vml" xmlns:wp14="http://schemas.microsoft.com/office/word/2010/wordprocessingDrawing" xmlns:wp="http://schemas.openxmlformats.org/drawingml/2006/wordprocessingDrawing" xmlns:w10="urn:schemas-microsoft-com:office:word" xmlns:w="http://schemas.openxmlformats.org/wordprocessingml/2006/main" xmlns:w14="http://schemas.microsoft.com/office/word/2010/wordml" xmlns:wpg="http://schemas.microsoft.com/office/word/2010/wordprocessingGroup" xmlns:wpi="http://schemas.microsoft.com/office/word/2010/wordprocessingInk" xmlns:wne="http://schemas.microsoft.com/office/word/2006/wordml" xmlns:wps="http://schemas.microsoft.com/office/word/2010/wordprocessingShape" mc:Ignorable="w14 wp14">
-  <w:p>
-    <w:pPr>
-      <w:pStyle w:val="Encabezado"/>
-    </w:pPr>
   </w:p>
 </w:hdr>
 </file>

</xml_diff>